<commit_message>
refactor: restructure test files and add builtin recorders tests
- Renamed test files for better clarity and organization.
- Added new tests for builtin recorders to enhance test coverage.
</commit_message>
<xml_diff>
--- a/demos/demo_nested/sample_tree/nested_report.docx
+++ b/demos/demo_nested/sample_tree/nested_report.docx
@@ -379,6 +379,401 @@
         <w:t>Summary for levelC: files=1, total_values=3, sum=12.00</w:t>
       </w:r>
     </w:p>
+    <w:p>
+      <w:pPr>
+        <w:pStyle w:val="Heading2"/>
+      </w:pPr>
+      <w:r>
+        <w:t>Folder: levelA</w:t>
+      </w:r>
+    </w:p>
+    <w:p>
+      <w:pPr>
+        <w:pStyle w:val="Heading3"/>
+      </w:pPr>
+      <w:r>
+        <w:t>Folder: levelB1</w:t>
+      </w:r>
+    </w:p>
+    <w:tbl>
+      <w:tblPr>
+        <w:tblW w:type="auto" w:w="0"/>
+        <w:tblLook w:firstColumn="1" w:firstRow="1" w:lastColumn="0" w:lastRow="0" w:noHBand="0" w:noVBand="1" w:val="04A0"/>
+      </w:tblPr>
+      <w:tblGrid>
+        <w:gridCol w:w="2160"/>
+        <w:gridCol w:w="2160"/>
+        <w:gridCol w:w="2160"/>
+        <w:gridCol w:w="2160"/>
+      </w:tblGrid>
+      <w:tr>
+        <w:tc>
+          <w:tcPr>
+            <w:tcW w:type="dxa" w:w="2160"/>
+          </w:tcPr>
+          <w:p>
+            <w:r>
+              <w:t>File</w:t>
+            </w:r>
+          </w:p>
+        </w:tc>
+        <w:tc>
+          <w:tcPr>
+            <w:tcW w:type="dxa" w:w="2160"/>
+          </w:tcPr>
+          <w:p>
+            <w:r>
+              <w:t>Count</w:t>
+            </w:r>
+          </w:p>
+        </w:tc>
+        <w:tc>
+          <w:tcPr>
+            <w:tcW w:type="dxa" w:w="2160"/>
+          </w:tcPr>
+          <w:p>
+            <w:r>
+              <w:t>Sum</w:t>
+            </w:r>
+          </w:p>
+        </w:tc>
+        <w:tc>
+          <w:tcPr>
+            <w:tcW w:type="dxa" w:w="2160"/>
+          </w:tcPr>
+          <w:p>
+            <w:r>
+              <w:t>Mean</w:t>
+            </w:r>
+          </w:p>
+        </w:tc>
+      </w:tr>
+      <w:tr>
+        <w:tc>
+          <w:tcPr>
+            <w:tcW w:type="dxa" w:w="2160"/>
+          </w:tcPr>
+          <w:p>
+            <w:r>
+              <w:t>data1.csv</w:t>
+            </w:r>
+          </w:p>
+        </w:tc>
+        <w:tc>
+          <w:tcPr>
+            <w:tcW w:type="dxa" w:w="2160"/>
+          </w:tcPr>
+          <w:p>
+            <w:r>
+              <w:t>4</w:t>
+            </w:r>
+          </w:p>
+        </w:tc>
+        <w:tc>
+          <w:tcPr>
+            <w:tcW w:type="dxa" w:w="2160"/>
+          </w:tcPr>
+          <w:p>
+            <w:r>
+              <w:t>10.00</w:t>
+            </w:r>
+          </w:p>
+        </w:tc>
+        <w:tc>
+          <w:tcPr>
+            <w:tcW w:type="dxa" w:w="2160"/>
+          </w:tcPr>
+          <w:p>
+            <w:r>
+              <w:t>2.50</w:t>
+            </w:r>
+          </w:p>
+        </w:tc>
+      </w:tr>
+      <w:tr>
+        <w:tc>
+          <w:tcPr>
+            <w:tcW w:type="dxa" w:w="2160"/>
+          </w:tcPr>
+          <w:p>
+            <w:r>
+              <w:t>data2.txt</w:t>
+            </w:r>
+          </w:p>
+        </w:tc>
+        <w:tc>
+          <w:tcPr>
+            <w:tcW w:type="dxa" w:w="2160"/>
+          </w:tcPr>
+          <w:p>
+            <w:r>
+              <w:t>5</w:t>
+            </w:r>
+          </w:p>
+        </w:tc>
+        <w:tc>
+          <w:tcPr>
+            <w:tcW w:type="dxa" w:w="2160"/>
+          </w:tcPr>
+          <w:p>
+            <w:r>
+              <w:t>35.00</w:t>
+            </w:r>
+          </w:p>
+        </w:tc>
+        <w:tc>
+          <w:tcPr>
+            <w:tcW w:type="dxa" w:w="2160"/>
+          </w:tcPr>
+          <w:p>
+            <w:r>
+              <w:t>7.00</w:t>
+            </w:r>
+          </w:p>
+        </w:tc>
+      </w:tr>
+    </w:tbl>
+    <w:p>
+      <w:r>
+        <w:t>表 levelB1 数据统计</w:t>
+      </w:r>
+    </w:p>
+    <w:p>
+      <w:pPr/>
+      <w:r>
+        <w:t>Summary for levelB1: files=2, total_values=9, sum=45.00</w:t>
+      </w:r>
+    </w:p>
+    <w:p>
+      <w:pPr>
+        <w:pStyle w:val="Heading3"/>
+      </w:pPr>
+      <w:r>
+        <w:t>Folder: levelB2</w:t>
+      </w:r>
+    </w:p>
+    <w:tbl>
+      <w:tblPr>
+        <w:tblW w:type="auto" w:w="0"/>
+        <w:tblLook w:firstColumn="1" w:firstRow="1" w:lastColumn="0" w:lastRow="0" w:noHBand="0" w:noVBand="1" w:val="04A0"/>
+      </w:tblPr>
+      <w:tblGrid>
+        <w:gridCol w:w="2160"/>
+        <w:gridCol w:w="2160"/>
+        <w:gridCol w:w="2160"/>
+        <w:gridCol w:w="2160"/>
+      </w:tblGrid>
+      <w:tr>
+        <w:tc>
+          <w:tcPr>
+            <w:tcW w:type="dxa" w:w="2160"/>
+          </w:tcPr>
+          <w:p>
+            <w:r>
+              <w:t>File</w:t>
+            </w:r>
+          </w:p>
+        </w:tc>
+        <w:tc>
+          <w:tcPr>
+            <w:tcW w:type="dxa" w:w="2160"/>
+          </w:tcPr>
+          <w:p>
+            <w:r>
+              <w:t>Count</w:t>
+            </w:r>
+          </w:p>
+        </w:tc>
+        <w:tc>
+          <w:tcPr>
+            <w:tcW w:type="dxa" w:w="2160"/>
+          </w:tcPr>
+          <w:p>
+            <w:r>
+              <w:t>Sum</w:t>
+            </w:r>
+          </w:p>
+        </w:tc>
+        <w:tc>
+          <w:tcPr>
+            <w:tcW w:type="dxa" w:w="2160"/>
+          </w:tcPr>
+          <w:p>
+            <w:r>
+              <w:t>Mean</w:t>
+            </w:r>
+          </w:p>
+        </w:tc>
+      </w:tr>
+      <w:tr>
+        <w:tc>
+          <w:tcPr>
+            <w:tcW w:type="dxa" w:w="2160"/>
+          </w:tcPr>
+          <w:p>
+            <w:r>
+              <w:t>data3.json</w:t>
+            </w:r>
+          </w:p>
+        </w:tc>
+        <w:tc>
+          <w:tcPr>
+            <w:tcW w:type="dxa" w:w="2160"/>
+          </w:tcPr>
+          <w:p>
+            <w:r>
+              <w:t>3</w:t>
+            </w:r>
+          </w:p>
+        </w:tc>
+        <w:tc>
+          <w:tcPr>
+            <w:tcW w:type="dxa" w:w="2160"/>
+          </w:tcPr>
+          <w:p>
+            <w:r>
+              <w:t>33.00</w:t>
+            </w:r>
+          </w:p>
+        </w:tc>
+        <w:tc>
+          <w:tcPr>
+            <w:tcW w:type="dxa" w:w="2160"/>
+          </w:tcPr>
+          <w:p>
+            <w:r>
+              <w:t>11.00</w:t>
+            </w:r>
+          </w:p>
+        </w:tc>
+      </w:tr>
+    </w:tbl>
+    <w:p>
+      <w:r>
+        <w:t>表 levelB2 数据统计</w:t>
+      </w:r>
+    </w:p>
+    <w:p>
+      <w:pPr/>
+      <w:r>
+        <w:t>Summary for levelB2: files=1, total_values=3, sum=33.00</w:t>
+      </w:r>
+    </w:p>
+    <w:p>
+      <w:pPr>
+        <w:pStyle w:val="Heading2"/>
+      </w:pPr>
+      <w:r>
+        <w:t>Folder: levelC</w:t>
+      </w:r>
+    </w:p>
+    <w:tbl>
+      <w:tblPr>
+        <w:tblW w:type="auto" w:w="0"/>
+        <w:tblLook w:firstColumn="1" w:firstRow="1" w:lastColumn="0" w:lastRow="0" w:noHBand="0" w:noVBand="1" w:val="04A0"/>
+      </w:tblPr>
+      <w:tblGrid>
+        <w:gridCol w:w="2160"/>
+        <w:gridCol w:w="2160"/>
+        <w:gridCol w:w="2160"/>
+        <w:gridCol w:w="2160"/>
+      </w:tblGrid>
+      <w:tr>
+        <w:tc>
+          <w:tcPr>
+            <w:tcW w:type="dxa" w:w="2160"/>
+          </w:tcPr>
+          <w:p>
+            <w:r>
+              <w:t>File</w:t>
+            </w:r>
+          </w:p>
+        </w:tc>
+        <w:tc>
+          <w:tcPr>
+            <w:tcW w:type="dxa" w:w="2160"/>
+          </w:tcPr>
+          <w:p>
+            <w:r>
+              <w:t>Count</w:t>
+            </w:r>
+          </w:p>
+        </w:tc>
+        <w:tc>
+          <w:tcPr>
+            <w:tcW w:type="dxa" w:w="2160"/>
+          </w:tcPr>
+          <w:p>
+            <w:r>
+              <w:t>Sum</w:t>
+            </w:r>
+          </w:p>
+        </w:tc>
+        <w:tc>
+          <w:tcPr>
+            <w:tcW w:type="dxa" w:w="2160"/>
+          </w:tcPr>
+          <w:p>
+            <w:r>
+              <w:t>Mean</w:t>
+            </w:r>
+          </w:p>
+        </w:tc>
+      </w:tr>
+      <w:tr>
+        <w:tc>
+          <w:tcPr>
+            <w:tcW w:type="dxa" w:w="2160"/>
+          </w:tcPr>
+          <w:p>
+            <w:r>
+              <w:t>data4.csv</w:t>
+            </w:r>
+          </w:p>
+        </w:tc>
+        <w:tc>
+          <w:tcPr>
+            <w:tcW w:type="dxa" w:w="2160"/>
+          </w:tcPr>
+          <w:p>
+            <w:r>
+              <w:t>3</w:t>
+            </w:r>
+          </w:p>
+        </w:tc>
+        <w:tc>
+          <w:tcPr>
+            <w:tcW w:type="dxa" w:w="2160"/>
+          </w:tcPr>
+          <w:p>
+            <w:r>
+              <w:t>12.00</w:t>
+            </w:r>
+          </w:p>
+        </w:tc>
+        <w:tc>
+          <w:tcPr>
+            <w:tcW w:type="dxa" w:w="2160"/>
+          </w:tcPr>
+          <w:p>
+            <w:r>
+              <w:t>4.00</w:t>
+            </w:r>
+          </w:p>
+        </w:tc>
+      </w:tr>
+    </w:tbl>
+    <w:p>
+      <w:r>
+        <w:t>表 levelC 数据统计</w:t>
+      </w:r>
+    </w:p>
+    <w:p>
+      <w:pPr/>
+      <w:r>
+        <w:t>Summary for levelC: files=1, total_values=3, sum=12.00</w:t>
+      </w:r>
+    </w:p>
     <w:sectPr>
       <w:pgSz w:w="12240" w:h="15840"/>
       <w:pgMar w:top="1440" w:right="1800" w:bottom="1440" w:left="1800" w:header="720" w:footer="720" w:gutter="0"/>

</xml_diff>

<commit_message>
feat: merge execution preview and runtime status; add clear-preview-history button; update README
</commit_message>
<xml_diff>
--- a/demos/demo_nested/sample_tree/nested_report.docx
+++ b/demos/demo_nested/sample_tree/nested_report.docx
@@ -774,6 +774,38 @@
         <w:t>Summary for levelC: files=1, total_values=3, sum=12.00</w:t>
       </w:r>
     </w:p>
+    <w:p>
+      <w:pPr>
+        <w:pStyle w:val="Heading2"/>
+      </w:pPr>
+      <w:r>
+        <w:t>Folder: levelA</w:t>
+      </w:r>
+    </w:p>
+    <w:p>
+      <w:pPr>
+        <w:pStyle w:val="Heading3"/>
+      </w:pPr>
+      <w:r>
+        <w:t>Folder: levelB1</w:t>
+      </w:r>
+    </w:p>
+    <w:p>
+      <w:pPr>
+        <w:pStyle w:val="Heading3"/>
+      </w:pPr>
+      <w:r>
+        <w:t>Folder: levelB2</w:t>
+      </w:r>
+    </w:p>
+    <w:p>
+      <w:pPr>
+        <w:pStyle w:val="Heading2"/>
+      </w:pPr>
+      <w:r>
+        <w:t>Folder: levelC</w:t>
+      </w:r>
+    </w:p>
     <w:sectPr>
       <w:pgSz w:w="12240" w:h="15840"/>
       <w:pgMar w:top="1440" w:right="1800" w:bottom="1440" w:left="1800" w:header="720" w:footer="720" w:gutter="0"/>

</xml_diff>